<commit_message>
Adding new stuff to UE04
ayyy getting better
</commit_message>
<xml_diff>
--- a/SWP4VO/Übungen/SWP4_NIEDERMAYR_UE04/SWP4_NIEDERMAYR_UE04.docx
+++ b/SWP4VO/Übungen/SWP4_NIEDERMAYR_UE04/SWP4_NIEDERMAYR_UE04.docx
@@ -9,6 +9,7 @@
           <w:sz w:val="48"/>
         </w:rPr>
       </w:pPr>
+      <w:proofErr w:type="spellStart"/>
       <w:r>
         <w:rPr>
           <w:sz w:val="48"/>
@@ -19,7 +20,14 @@
         <w:rPr>
           <w:sz w:val="48"/>
         </w:rPr>
-        <w:t xml:space="preserve">Übung </w:t>
+        <w:t>Übung</w:t>
+      </w:r>
+      <w:proofErr w:type="spellEnd"/>
+      <w:r>
+        <w:rPr>
+          <w:sz w:val="48"/>
+        </w:rPr>
+        <w:t xml:space="preserve"> </w:t>
       </w:r>
     </w:p>
     <w:p>
@@ -86,42 +94,122 @@
         <w:pStyle w:val="Norm"/>
       </w:pPr>
       <w:r>
-        <w:t>Für diese Übung wird der DBeaver verwendet.</w:t>
-      </w:r>
-    </w:p>
-    <w:p>
-      <w:pPr>
-        <w:pStyle w:val="Norm"/>
-      </w:pPr>
-      <w:r>
-        <w:t>Zuerst muss über das Programm die derbyrun.jar verwenden. Dazu wurde der lib Ordner über die Projekt Struktur eingebunden, damit man die .jar-Dateien auch verwenden kann:</w:t>
-      </w:r>
-    </w:p>
-    <w:p>
-      <w:pPr>
-        <w:pStyle w:val="Norm"/>
-      </w:pPr>
-      <w:r>
-        <w:t>Markieren von Dependencies:</w:t>
-      </w:r>
-    </w:p>
-    <w:p>
-      <w:pPr>
-        <w:pStyle w:val="Norm"/>
-      </w:pPr>
-      <w:r>
-        <w:t>File -&gt; Project Structure -&gt; Modules -&gt; + (ganz rechts an der Leiste) -&gt; JARs or directories -&gt; in das Projekt hinein navigieren</w:t>
-      </w:r>
-      <w:r>
-        <w:t xml:space="preserve"> und den lib Ordner auswählen</w:t>
-      </w:r>
-    </w:p>
-    <w:p>
-      <w:pPr>
-        <w:pStyle w:val="Norm"/>
-      </w:pPr>
-      <w:r>
-        <w:t>Dann wurde die run()-Methode von DerbyStart zum Starten festgelegt.</w:t>
+        <w:t xml:space="preserve">Für diese Übung wird der </w:t>
+      </w:r>
+      <w:proofErr w:type="spellStart"/>
+      <w:r>
+        <w:t>DBeaver</w:t>
+      </w:r>
+      <w:proofErr w:type="spellEnd"/>
+      <w:r>
+        <w:t xml:space="preserve"> verwendet.</w:t>
+      </w:r>
+    </w:p>
+    <w:p>
+      <w:pPr>
+        <w:pStyle w:val="Norm"/>
+      </w:pPr>
+      <w:r>
+        <w:t xml:space="preserve">Zuerst muss über das Programm die derbyrun.jar verwenden. Dazu wurde der </w:t>
+      </w:r>
+      <w:proofErr w:type="spellStart"/>
+      <w:r>
+        <w:t>lib</w:t>
+      </w:r>
+      <w:proofErr w:type="spellEnd"/>
+      <w:r>
+        <w:t xml:space="preserve"> Ordner über die Projekt Struktur eingebunden, damit man die .</w:t>
+      </w:r>
+      <w:proofErr w:type="spellStart"/>
+      <w:r>
+        <w:t>jar</w:t>
+      </w:r>
+      <w:proofErr w:type="spellEnd"/>
+      <w:r>
+        <w:t>-Dateien auch verwenden kann:</w:t>
+      </w:r>
+    </w:p>
+    <w:p>
+      <w:pPr>
+        <w:pStyle w:val="Norm"/>
+      </w:pPr>
+      <w:r>
+        <w:t xml:space="preserve">Markieren von </w:t>
+      </w:r>
+      <w:proofErr w:type="spellStart"/>
+      <w:r>
+        <w:t>Dependencies</w:t>
+      </w:r>
+      <w:proofErr w:type="spellEnd"/>
+      <w:r>
+        <w:t>:</w:t>
+      </w:r>
+    </w:p>
+    <w:p>
+      <w:pPr>
+        <w:pStyle w:val="Norm"/>
+      </w:pPr>
+      <w:r>
+        <w:t xml:space="preserve">File -&gt; Project </w:t>
+      </w:r>
+      <w:proofErr w:type="spellStart"/>
+      <w:r>
+        <w:t>Structure</w:t>
+      </w:r>
+      <w:proofErr w:type="spellEnd"/>
+      <w:r>
+        <w:t xml:space="preserve"> -&gt; Modules -&gt; + (ganz rechts an der Leiste) -&gt; JARs </w:t>
+      </w:r>
+      <w:proofErr w:type="spellStart"/>
+      <w:r>
+        <w:t>or</w:t>
+      </w:r>
+      <w:proofErr w:type="spellEnd"/>
+      <w:r>
+        <w:t xml:space="preserve"> </w:t>
+      </w:r>
+      <w:proofErr w:type="spellStart"/>
+      <w:r>
+        <w:t>directories</w:t>
+      </w:r>
+      <w:proofErr w:type="spellEnd"/>
+      <w:r>
+        <w:t xml:space="preserve"> -&gt; in das Projekt hinein navigieren</w:t>
+      </w:r>
+      <w:r>
+        <w:t xml:space="preserve"> und den </w:t>
+      </w:r>
+      <w:proofErr w:type="spellStart"/>
+      <w:r>
+        <w:t>lib</w:t>
+      </w:r>
+      <w:proofErr w:type="spellEnd"/>
+      <w:r>
+        <w:t xml:space="preserve"> Ordner auswählen</w:t>
+      </w:r>
+    </w:p>
+    <w:p>
+      <w:pPr>
+        <w:pStyle w:val="Norm"/>
+      </w:pPr>
+      <w:r>
+        <w:t xml:space="preserve">Dann wurde die </w:t>
+      </w:r>
+      <w:proofErr w:type="spellStart"/>
+      <w:r>
+        <w:t>run</w:t>
+      </w:r>
+      <w:proofErr w:type="spellEnd"/>
+      <w:r>
+        <w:t xml:space="preserve">()-Methode von </w:t>
+      </w:r>
+      <w:proofErr w:type="spellStart"/>
+      <w:r>
+        <w:t>DerbyStart</w:t>
+      </w:r>
+      <w:proofErr w:type="spellEnd"/>
+      <w:r>
+        <w:t xml:space="preserve"> zum Starten festgelegt.</w:t>
       </w:r>
     </w:p>
     <w:p>
@@ -137,13 +225,155 @@
         <w:pStyle w:val="Norm"/>
       </w:pPr>
       <w:r>
-        <w:t>Rechts oben in der Projektansicht den Reiter ausklappen (neben dem sich der Hammer befindet) -&gt; Edit Configurations -&gt; + (links oben in der Ecke) -&gt; Application -&gt; (optional) einen Namen hergeben -&gt; Main class auf die drei Punkte daneben -&gt; Project -&gt; auf derbyrun.jar navigieren und auswählen -&gt; danach noch im Configurationsfenster bei Program arguments ‚server start‘ angeben und speichern.</w:t>
-      </w:r>
-    </w:p>
-    <w:p>
-      <w:pPr>
-        <w:pStyle w:val="Norm"/>
-      </w:pPr>
+        <w:t xml:space="preserve">Rechts oben in der Projektansicht den Reiter ausklappen (neben dem sich der Hammer befindet) -&gt; Edit </w:t>
+      </w:r>
+      <w:proofErr w:type="spellStart"/>
+      <w:r>
+        <w:t>Configurations</w:t>
+      </w:r>
+      <w:proofErr w:type="spellEnd"/>
+      <w:r>
+        <w:t xml:space="preserve"> -&gt; + (links oben in der Ecke) -&gt; </w:t>
+      </w:r>
+      <w:proofErr w:type="spellStart"/>
+      <w:r>
+        <w:t>Application</w:t>
+      </w:r>
+      <w:proofErr w:type="spellEnd"/>
+      <w:r>
+        <w:t xml:space="preserve"> -&gt; (optional) einen Namen hergeben -&gt; Main </w:t>
+      </w:r>
+      <w:proofErr w:type="spellStart"/>
+      <w:r>
+        <w:t>class</w:t>
+      </w:r>
+      <w:proofErr w:type="spellEnd"/>
+      <w:r>
+        <w:t xml:space="preserve"> auf die drei Punkte daneben -&gt; Project -&gt; auf derbyrun.jar navigieren und auswählen -&gt; danach noch im </w:t>
+      </w:r>
+      <w:proofErr w:type="spellStart"/>
+      <w:r>
+        <w:t>Configurationsfenster</w:t>
+      </w:r>
+      <w:proofErr w:type="spellEnd"/>
+      <w:r>
+        <w:t xml:space="preserve"> bei </w:t>
+      </w:r>
+      <w:proofErr w:type="spellStart"/>
+      <w:r>
+        <w:t>Program</w:t>
+      </w:r>
+      <w:proofErr w:type="spellEnd"/>
+      <w:r>
+        <w:t xml:space="preserve"> </w:t>
+      </w:r>
+      <w:proofErr w:type="spellStart"/>
+      <w:r>
+        <w:t>arguments</w:t>
+      </w:r>
+      <w:proofErr w:type="spellEnd"/>
+      <w:r>
+        <w:t xml:space="preserve"> ‚</w:t>
+      </w:r>
+      <w:proofErr w:type="spellStart"/>
+      <w:r>
+        <w:t>server</w:t>
+      </w:r>
+      <w:proofErr w:type="spellEnd"/>
+      <w:r>
+        <w:t xml:space="preserve"> </w:t>
+      </w:r>
+      <w:proofErr w:type="spellStart"/>
+      <w:r>
+        <w:t>start</w:t>
+      </w:r>
+      <w:proofErr w:type="spellEnd"/>
+      <w:r>
+        <w:t>‘ angeben und speichern.</w:t>
+      </w:r>
+    </w:p>
+    <w:p>
+      <w:pPr>
+        <w:pStyle w:val="Norm"/>
+      </w:pPr>
+      <w:r>
+        <w:t>Zum Erstellen der Connection:</w:t>
+      </w:r>
+    </w:p>
+    <w:p>
+      <w:pPr>
+        <w:pStyle w:val="Norm"/>
+      </w:pPr>
+      <w:r>
+        <w:t xml:space="preserve">Im </w:t>
+      </w:r>
+      <w:proofErr w:type="spellStart"/>
+      <w:r>
+        <w:t>DBeaver</w:t>
+      </w:r>
+      <w:proofErr w:type="spellEnd"/>
+      <w:r>
+        <w:t xml:space="preserve"> auf ‚New Database Connection’ -&gt; Derby Server -&gt; Host: </w:t>
+      </w:r>
+      <w:proofErr w:type="spellStart"/>
+      <w:r>
+        <w:t>localhost</w:t>
+      </w:r>
+      <w:proofErr w:type="spellEnd"/>
+      <w:r>
+        <w:t xml:space="preserve"> -&gt; Port: 1527 -&gt; Schema: </w:t>
+      </w:r>
+      <w:proofErr w:type="spellStart"/>
+      <w:r>
+        <w:t>Persons</w:t>
+      </w:r>
+      <w:proofErr w:type="spellEnd"/>
+      <w:r>
+        <w:t xml:space="preserve"> -&gt; User </w:t>
+      </w:r>
+      <w:proofErr w:type="spellStart"/>
+      <w:r>
+        <w:t>name</w:t>
+      </w:r>
+      <w:proofErr w:type="spellEnd"/>
+      <w:r>
+        <w:t xml:space="preserve">: </w:t>
+      </w:r>
+      <w:proofErr w:type="spellStart"/>
+      <w:r>
+        <w:t>user</w:t>
+      </w:r>
+      <w:proofErr w:type="spellEnd"/>
+      <w:r>
+        <w:t xml:space="preserve"> -&gt; Password </w:t>
+      </w:r>
+      <w:proofErr w:type="spellStart"/>
+      <w:r>
+        <w:t>user</w:t>
+      </w:r>
+      <w:proofErr w:type="spellEnd"/>
+      <w:r>
+        <w:br/>
+        <w:t xml:space="preserve">WICHTIG: </w:t>
+      </w:r>
+      <w:r>
+        <w:t>Es darf nicht der neueste Treiber verwendet werden, sondern nur 10.14.2.0</w:t>
+      </w:r>
+      <w:r>
+        <w:br/>
+        <w:t>Edit Driver Setting -&gt; Download/Update -&gt; auf die Version klicken und ändern, sollte eine andere installiert sein.</w:t>
+      </w:r>
+    </w:p>
+    <w:p>
+      <w:pPr>
+        <w:pStyle w:val="Norm"/>
+      </w:pPr>
+      <w:r>
+        <w:t>Das folgende CREATE TABLE Statement müsste bitte in de</w:t>
+      </w:r>
+      <w:r>
+        <w:t>r neuen Connection ausgeführt werden. Es wird auch als Textfile dabei sein!</w:t>
+      </w:r>
     </w:p>
     <w:p>
       <w:pPr>
@@ -1233,6 +1463,7 @@
         <w:textAlignment w:val="auto"/>
         <w:rPr>
           <w:rFonts w:ascii="Consolas" w:hAnsi="Consolas" w:cs="Consolas"/>
+          <w:color w:val="FF0000"/>
           <w:kern w:val="0"/>
           <w:sz w:val="20"/>
           <w:szCs w:val="20"/>
@@ -1272,12 +1503,53 @@
         <w:textAlignment w:val="auto"/>
         <w:rPr>
           <w:rFonts w:ascii="Consolas" w:hAnsi="Consolas" w:cs="Consolas"/>
-          <w:kern w:val="0"/>
-          <w:sz w:val="20"/>
-          <w:szCs w:val="20"/>
-          <w:lang w:val="en-GB" w:eastAsia="en-US" w:bidi="ar-SA"/>
-        </w:rPr>
-      </w:pPr>
+          <w:color w:val="FF0000"/>
+          <w:kern w:val="0"/>
+          <w:sz w:val="20"/>
+          <w:szCs w:val="20"/>
+          <w:lang w:val="en-GB" w:eastAsia="en-US" w:bidi="ar-SA"/>
+        </w:rPr>
+      </w:pPr>
+    </w:p>
+    <w:p>
+      <w:pPr>
+        <w:pStyle w:val="Norm"/>
+      </w:pPr>
+      <w:r>
+        <w:t>Wie man nun das Programm startet:</w:t>
+      </w:r>
+    </w:p>
+    <w:p>
+      <w:pPr>
+        <w:pStyle w:val="Norm"/>
+      </w:pPr>
+      <w:r>
+        <w:t xml:space="preserve">Zuerst den </w:t>
+      </w:r>
+      <w:proofErr w:type="spellStart"/>
+      <w:r>
+        <w:t>derbyserver</w:t>
+      </w:r>
+      <w:proofErr w:type="spellEnd"/>
+      <w:r>
+        <w:t xml:space="preserve"> starten. Dann im </w:t>
+      </w:r>
+      <w:proofErr w:type="spellStart"/>
+      <w:r>
+        <w:t>DBeaver</w:t>
+      </w:r>
+      <w:proofErr w:type="spellEnd"/>
+      <w:r>
+        <w:t xml:space="preserve"> die Connection anlegen und das CREATE TABLE Statement ausführen. Dann zu guter Letzt </w:t>
+      </w:r>
+      <w:proofErr w:type="spellStart"/>
+      <w:r>
+        <w:t>PseudoGUI</w:t>
+      </w:r>
+      <w:proofErr w:type="spellEnd"/>
+      <w:r>
+        <w:t xml:space="preserve"> ausführen! (Alias test01).</w:t>
+      </w:r>
     </w:p>
     <w:p>
       <w:pPr>
@@ -1289,296 +1561,15 @@
         <w:textAlignment w:val="auto"/>
         <w:rPr>
           <w:rFonts w:ascii="Consolas" w:hAnsi="Consolas" w:cs="Consolas"/>
-          <w:kern w:val="0"/>
-          <w:sz w:val="20"/>
-          <w:szCs w:val="20"/>
-          <w:lang w:val="en-GB" w:eastAsia="en-US" w:bidi="ar-SA"/>
-        </w:rPr>
-      </w:pPr>
-      <w:r>
-        <w:rPr>
-          <w:rFonts w:ascii="Consolas" w:hAnsi="Consolas" w:cs="Consolas"/>
-          <w:b/>
-          <w:bCs/>
-          <w:color w:val="800000"/>
-          <w:kern w:val="0"/>
-          <w:sz w:val="20"/>
-          <w:szCs w:val="20"/>
-          <w:lang w:val="en-GB" w:eastAsia="en-US" w:bidi="ar-SA"/>
-        </w:rPr>
-        <w:t>SELECT</w:t>
-      </w:r>
-      <w:r>
-        <w:rPr>
-          <w:rFonts w:ascii="Consolas" w:hAnsi="Consolas" w:cs="Consolas"/>
-          <w:color w:val="000000"/>
-          <w:kern w:val="0"/>
-          <w:sz w:val="20"/>
-          <w:szCs w:val="20"/>
-          <w:lang w:val="en-GB" w:eastAsia="en-US" w:bidi="ar-SA"/>
-        </w:rPr>
-        <w:t xml:space="preserve"> * </w:t>
-      </w:r>
-      <w:r>
-        <w:rPr>
-          <w:rFonts w:ascii="Consolas" w:hAnsi="Consolas" w:cs="Consolas"/>
-          <w:b/>
-          <w:bCs/>
-          <w:color w:val="800000"/>
-          <w:kern w:val="0"/>
-          <w:sz w:val="20"/>
-          <w:szCs w:val="20"/>
-          <w:lang w:val="en-GB" w:eastAsia="en-US" w:bidi="ar-SA"/>
-        </w:rPr>
-        <w:t>FROM</w:t>
-      </w:r>
-      <w:r>
-        <w:rPr>
-          <w:rFonts w:ascii="Consolas" w:hAnsi="Consolas" w:cs="Consolas"/>
-          <w:color w:val="000000"/>
-          <w:kern w:val="0"/>
-          <w:sz w:val="20"/>
-          <w:szCs w:val="20"/>
-          <w:lang w:val="en-GB" w:eastAsia="en-US" w:bidi="ar-SA"/>
-        </w:rPr>
-        <w:t xml:space="preserve"> APP.PERSONS</w:t>
-      </w:r>
-      <w:r>
-        <w:rPr>
-          <w:rFonts w:ascii="Consolas" w:hAnsi="Consolas" w:cs="Consolas"/>
           <w:color w:val="FF0000"/>
           <w:kern w:val="0"/>
           <w:sz w:val="20"/>
           <w:szCs w:val="20"/>
           <w:lang w:val="en-GB" w:eastAsia="en-US" w:bidi="ar-SA"/>
         </w:rPr>
-        <w:t>;</w:t>
-      </w:r>
-    </w:p>
-    <w:p>
-      <w:pPr>
-        <w:widowControl/>
-        <w:suppressAutoHyphens w:val="0"/>
-        <w:autoSpaceDE w:val="0"/>
-        <w:adjustRightInd w:val="0"/>
-        <w:spacing w:before="0" w:after="0"/>
-        <w:textAlignment w:val="auto"/>
-        <w:rPr>
-          <w:rFonts w:ascii="Consolas" w:hAnsi="Consolas" w:cs="Consolas"/>
-          <w:kern w:val="0"/>
-          <w:sz w:val="20"/>
-          <w:szCs w:val="20"/>
-          <w:lang w:val="en-GB" w:eastAsia="en-US" w:bidi="ar-SA"/>
-        </w:rPr>
-      </w:pPr>
-    </w:p>
-    <w:p>
-      <w:pPr>
-        <w:pStyle w:val="Norm"/>
-      </w:pPr>
-      <w:r>
-        <w:rPr>
-          <w:rFonts w:ascii="Consolas" w:hAnsi="Consolas" w:cs="Consolas"/>
-          <w:b/>
-          <w:bCs/>
-          <w:color w:val="800000"/>
-          <w:sz w:val="20"/>
-          <w:szCs w:val="20"/>
-          <w:lang w:val="en-GB"/>
-        </w:rPr>
-        <w:t>INSERT</w:t>
-      </w:r>
-      <w:r>
-        <w:rPr>
-          <w:rFonts w:ascii="Consolas" w:hAnsi="Consolas" w:cs="Consolas"/>
-          <w:color w:val="000000"/>
-          <w:sz w:val="20"/>
-          <w:szCs w:val="20"/>
-          <w:lang w:val="en-GB"/>
-        </w:rPr>
-        <w:t xml:space="preserve"> </w:t>
-      </w:r>
-      <w:r>
-        <w:rPr>
-          <w:rFonts w:ascii="Consolas" w:hAnsi="Consolas" w:cs="Consolas"/>
-          <w:b/>
-          <w:bCs/>
-          <w:color w:val="800000"/>
-          <w:sz w:val="20"/>
-          <w:szCs w:val="20"/>
-          <w:lang w:val="en-GB"/>
-        </w:rPr>
-        <w:t>INTO</w:t>
-      </w:r>
-      <w:r>
-        <w:rPr>
-          <w:rFonts w:ascii="Consolas" w:hAnsi="Consolas" w:cs="Consolas"/>
-          <w:color w:val="000000"/>
-          <w:sz w:val="20"/>
-          <w:szCs w:val="20"/>
-          <w:lang w:val="en-GB"/>
-        </w:rPr>
-        <w:t xml:space="preserve"> APP.PERSONS (FIRSTNAME, LASTNAME, CITY, POSTALCODE, ADDRESS, PHONENUMBER) </w:t>
-      </w:r>
-      <w:r>
-        <w:rPr>
-          <w:rFonts w:ascii="Consolas" w:hAnsi="Consolas" w:cs="Consolas"/>
-          <w:b/>
-          <w:bCs/>
-          <w:color w:val="800000"/>
-          <w:sz w:val="20"/>
-          <w:szCs w:val="20"/>
-          <w:lang w:val="en-GB"/>
-        </w:rPr>
-        <w:t>VALUES</w:t>
-      </w:r>
-      <w:r>
-        <w:rPr>
-          <w:rFonts w:ascii="Consolas" w:hAnsi="Consolas" w:cs="Consolas"/>
-          <w:color w:val="000000"/>
-          <w:sz w:val="20"/>
-          <w:szCs w:val="20"/>
-          <w:lang w:val="en-GB"/>
-        </w:rPr>
-        <w:t xml:space="preserve"> (</w:t>
-      </w:r>
-      <w:r>
-        <w:rPr>
-          <w:rFonts w:ascii="Consolas" w:hAnsi="Consolas" w:cs="Consolas"/>
-          <w:color w:val="008000"/>
-          <w:sz w:val="20"/>
-          <w:szCs w:val="20"/>
-          <w:lang w:val="en-GB"/>
-        </w:rPr>
-        <w:t>'Ichiro'</w:t>
-      </w:r>
-      <w:r>
-        <w:rPr>
-          <w:rFonts w:ascii="Consolas" w:hAnsi="Consolas" w:cs="Consolas"/>
-          <w:color w:val="000000"/>
-          <w:sz w:val="20"/>
-          <w:szCs w:val="20"/>
-          <w:lang w:val="en-GB"/>
-        </w:rPr>
-        <w:t xml:space="preserve">, </w:t>
-      </w:r>
-      <w:r>
-        <w:rPr>
-          <w:rFonts w:ascii="Consolas" w:hAnsi="Consolas" w:cs="Consolas"/>
-          <w:color w:val="008000"/>
-          <w:sz w:val="20"/>
-          <w:szCs w:val="20"/>
-          <w:lang w:val="en-GB"/>
-        </w:rPr>
-        <w:t>'Is cool guy'</w:t>
-      </w:r>
-      <w:r>
-        <w:rPr>
-          <w:rFonts w:ascii="Consolas" w:hAnsi="Consolas" w:cs="Consolas"/>
-          <w:color w:val="000000"/>
-          <w:sz w:val="20"/>
-          <w:szCs w:val="20"/>
-          <w:lang w:val="en-GB"/>
-        </w:rPr>
-        <w:t xml:space="preserve">, </w:t>
-      </w:r>
-      <w:r>
-        <w:rPr>
-          <w:rFonts w:ascii="Consolas" w:hAnsi="Consolas" w:cs="Consolas"/>
-          <w:color w:val="008000"/>
-          <w:sz w:val="20"/>
-          <w:szCs w:val="20"/>
-          <w:lang w:val="en-GB"/>
-        </w:rPr>
-        <w:t>'Althea'</w:t>
-      </w:r>
-      <w:r>
-        <w:rPr>
-          <w:rFonts w:ascii="Consolas" w:hAnsi="Consolas" w:cs="Consolas"/>
-          <w:color w:val="000000"/>
-          <w:sz w:val="20"/>
-          <w:szCs w:val="20"/>
-          <w:lang w:val="en-GB"/>
-        </w:rPr>
-        <w:t xml:space="preserve">, </w:t>
-      </w:r>
-      <w:r>
-        <w:rPr>
-          <w:rFonts w:ascii="Consolas" w:hAnsi="Consolas" w:cs="Consolas"/>
-          <w:color w:val="0000FF"/>
-          <w:sz w:val="20"/>
-          <w:szCs w:val="20"/>
-          <w:lang w:val="en-GB"/>
-        </w:rPr>
-        <w:t>666</w:t>
-      </w:r>
-      <w:r>
-        <w:rPr>
-          <w:rFonts w:ascii="Consolas" w:hAnsi="Consolas" w:cs="Consolas"/>
-          <w:color w:val="000000"/>
-          <w:sz w:val="20"/>
-          <w:szCs w:val="20"/>
-          <w:lang w:val="en-GB"/>
-        </w:rPr>
-        <w:t xml:space="preserve">, </w:t>
-      </w:r>
-      <w:r>
-        <w:rPr>
-          <w:rFonts w:ascii="Consolas" w:hAnsi="Consolas" w:cs="Consolas"/>
-          <w:color w:val="008000"/>
-          <w:sz w:val="20"/>
-          <w:szCs w:val="20"/>
-          <w:lang w:val="en-GB"/>
-        </w:rPr>
-        <w:t>'Swagstreet 5'</w:t>
-      </w:r>
-      <w:r>
-        <w:rPr>
-          <w:rFonts w:ascii="Consolas" w:hAnsi="Consolas" w:cs="Consolas"/>
-          <w:color w:val="000000"/>
-          <w:sz w:val="20"/>
-          <w:szCs w:val="20"/>
-          <w:lang w:val="en-GB"/>
-        </w:rPr>
-        <w:t xml:space="preserve">, </w:t>
-      </w:r>
-      <w:r>
-        <w:rPr>
-          <w:rFonts w:ascii="Consolas" w:hAnsi="Consolas" w:cs="Consolas"/>
-          <w:color w:val="008000"/>
-          <w:sz w:val="20"/>
-          <w:szCs w:val="20"/>
-          <w:lang w:val="en-GB"/>
-        </w:rPr>
-        <w:t>'06660420'</w:t>
-      </w:r>
-      <w:r>
-        <w:rPr>
-          <w:rFonts w:ascii="Consolas" w:hAnsi="Consolas" w:cs="Consolas"/>
-          <w:color w:val="000000"/>
-          <w:sz w:val="20"/>
-          <w:szCs w:val="20"/>
-          <w:lang w:val="en-GB"/>
-        </w:rPr>
-        <w:t>)</w:t>
-      </w:r>
-      <w:r>
-        <w:rPr>
-          <w:rFonts w:ascii="Consolas" w:hAnsi="Consolas" w:cs="Consolas"/>
-          <w:color w:val="FF0000"/>
-          <w:sz w:val="20"/>
-          <w:szCs w:val="20"/>
-          <w:lang w:val="en-GB"/>
-        </w:rPr>
-        <w:t>;</w:t>
-      </w:r>
+      </w:pPr>
       <w:bookmarkStart w:id="0" w:name="_GoBack"/>
       <w:bookmarkEnd w:id="0"/>
-    </w:p>
-    <w:p>
-      <w:pPr>
-        <w:pStyle w:val="Norm"/>
-      </w:pPr>
     </w:p>
     <w:p>
       <w:pPr>
@@ -1595,29 +1586,6 @@
         <w:rPr>
           <w:sz w:val="32"/>
         </w:rPr>
-        <w:t>Quelltext:</w:t>
-      </w:r>
-    </w:p>
-    <w:p>
-      <w:pPr>
-        <w:pStyle w:val="Norm"/>
-      </w:pPr>
-    </w:p>
-    <w:p>
-      <w:pPr>
-        <w:pStyle w:val="berschrift4"/>
-        <w:numPr>
-          <w:ilvl w:val="1"/>
-          <w:numId w:val="9"/>
-        </w:numPr>
-        <w:rPr>
-          <w:sz w:val="32"/>
-        </w:rPr>
-      </w:pPr>
-      <w:r>
-        <w:rPr>
-          <w:sz w:val="32"/>
-        </w:rPr>
         <w:t>Testfälle:</w:t>
       </w:r>
     </w:p>
@@ -1625,9 +1593,748 @@
       <w:pPr>
         <w:pStyle w:val="Norm"/>
       </w:pPr>
+      <w:r>
+        <w:t xml:space="preserve">Das ganze Beispiel basiert auf einem einzigen Testfall (test01) weil man von dort aus über </w:t>
+      </w:r>
+      <w:r>
+        <w:lastRenderedPageBreak/>
+        <w:t>die Konsole alle Entscheidungen treffen kann.</w:t>
+      </w:r>
+    </w:p>
+    <w:p>
+      <w:pPr>
+        <w:pStyle w:val="Norm"/>
+      </w:pPr>
+      <w:r>
+        <w:rPr>
+          <w:noProof/>
+        </w:rPr>
+        <w:drawing>
+          <wp:inline distT="0" distB="0" distL="0" distR="0" wp14:anchorId="7FD35786" wp14:editId="28F9C972">
+            <wp:extent cx="5486400" cy="1466850"/>
+            <wp:effectExtent l="0" t="0" r="0" b="0"/>
+            <wp:docPr id="1" name="Grafik 1"/>
+            <wp:cNvGraphicFramePr>
+              <a:graphicFrameLocks xmlns:a="http://schemas.openxmlformats.org/drawingml/2006/main" noChangeAspect="1"/>
+            </wp:cNvGraphicFramePr>
+            <a:graphic xmlns:a="http://schemas.openxmlformats.org/drawingml/2006/main">
+              <a:graphicData uri="http://schemas.openxmlformats.org/drawingml/2006/picture">
+                <pic:pic xmlns:pic="http://schemas.openxmlformats.org/drawingml/2006/picture">
+                  <pic:nvPicPr>
+                    <pic:cNvPr id="1" name=""/>
+                    <pic:cNvPicPr/>
+                  </pic:nvPicPr>
+                  <pic:blipFill>
+                    <a:blip r:embed="rId7"/>
+                    <a:stretch>
+                      <a:fillRect/>
+                    </a:stretch>
+                  </pic:blipFill>
+                  <pic:spPr>
+                    <a:xfrm>
+                      <a:off x="0" y="0"/>
+                      <a:ext cx="5486400" cy="1466850"/>
+                    </a:xfrm>
+                    <a:prstGeom prst="rect">
+                      <a:avLst/>
+                    </a:prstGeom>
+                  </pic:spPr>
+                </pic:pic>
+              </a:graphicData>
+            </a:graphic>
+          </wp:inline>
+        </w:drawing>
+      </w:r>
+    </w:p>
+    <w:p>
+      <w:pPr>
+        <w:pStyle w:val="Norm"/>
+      </w:pPr>
+      <w:r>
+        <w:t xml:space="preserve">Diese Nachricht wird solange kommen, bis man eine der gezeigten Wörter eintippt. Man kann beliebig oft hintereinander Add, Delete, </w:t>
+      </w:r>
+      <w:proofErr w:type="spellStart"/>
+      <w:r>
+        <w:t>ShowAll</w:t>
+      </w:r>
+      <w:proofErr w:type="spellEnd"/>
+      <w:r>
+        <w:t xml:space="preserve"> und </w:t>
+      </w:r>
+      <w:proofErr w:type="spellStart"/>
+      <w:r>
+        <w:t>ShowOne</w:t>
+      </w:r>
+      <w:proofErr w:type="spellEnd"/>
+      <w:r>
+        <w:t xml:space="preserve"> wählen, aber bei STOP hört das Programm auf zu laufen.</w:t>
+      </w:r>
+    </w:p>
+    <w:p>
+      <w:pPr>
+        <w:pStyle w:val="Norm"/>
+      </w:pPr>
+      <w:r>
+        <w:t xml:space="preserve">Anmerkung: NICHT Case-Sensitive! Aber dafür empfindlich, wenn was anderes eingetippt wird </w:t>
+      </w:r>
+      <w:r>
+        <w:rPr>
+          <mc:AlternateContent>
+            <mc:Choice Requires="w16se"/>
+            <mc:Fallback>
+              <w:rFonts w:ascii="Segoe UI Emoji" w:eastAsia="Segoe UI Emoji" w:hAnsi="Segoe UI Emoji" w:cs="Segoe UI Emoji"/>
+            </mc:Fallback>
+          </mc:AlternateContent>
+        </w:rPr>
+        <mc:AlternateContent>
+          <mc:Choice Requires="w16se">
+            <w16se:symEx w16se:font="Segoe UI Emoji" w16se:char="1F60A"/>
+          </mc:Choice>
+          <mc:Fallback>
+            <w:t>😊</w:t>
+          </mc:Fallback>
+        </mc:AlternateContent>
+      </w:r>
+    </w:p>
+    <w:p>
+      <w:pPr>
+        <w:pStyle w:val="Norm"/>
+      </w:pPr>
+      <w:r>
+        <w:rPr>
+          <w:noProof/>
+        </w:rPr>
+        <w:drawing>
+          <wp:inline distT="0" distB="0" distL="0" distR="0" wp14:anchorId="7AAEB294" wp14:editId="69AFCB30">
+            <wp:extent cx="3095625" cy="723900"/>
+            <wp:effectExtent l="0" t="0" r="9525" b="0"/>
+            <wp:docPr id="2" name="Grafik 2"/>
+            <wp:cNvGraphicFramePr>
+              <a:graphicFrameLocks xmlns:a="http://schemas.openxmlformats.org/drawingml/2006/main" noChangeAspect="1"/>
+            </wp:cNvGraphicFramePr>
+            <a:graphic xmlns:a="http://schemas.openxmlformats.org/drawingml/2006/main">
+              <a:graphicData uri="http://schemas.openxmlformats.org/drawingml/2006/picture">
+                <pic:pic xmlns:pic="http://schemas.openxmlformats.org/drawingml/2006/picture">
+                  <pic:nvPicPr>
+                    <pic:cNvPr id="1" name=""/>
+                    <pic:cNvPicPr/>
+                  </pic:nvPicPr>
+                  <pic:blipFill>
+                    <a:blip r:embed="rId8"/>
+                    <a:stretch>
+                      <a:fillRect/>
+                    </a:stretch>
+                  </pic:blipFill>
+                  <pic:spPr>
+                    <a:xfrm>
+                      <a:off x="0" y="0"/>
+                      <a:ext cx="3095625" cy="723900"/>
+                    </a:xfrm>
+                    <a:prstGeom prst="rect">
+                      <a:avLst/>
+                    </a:prstGeom>
+                  </pic:spPr>
+                </pic:pic>
+              </a:graphicData>
+            </a:graphic>
+          </wp:inline>
+        </w:drawing>
+      </w:r>
+    </w:p>
+    <w:p>
+      <w:pPr>
+        <w:pStyle w:val="Norm"/>
+      </w:pPr>
+      <w:r>
+        <w:t xml:space="preserve">Wirklich nicht </w:t>
+      </w:r>
+      <w:proofErr w:type="spellStart"/>
+      <w:r>
+        <w:t>case</w:t>
+      </w:r>
+      <w:proofErr w:type="spellEnd"/>
+      <w:r>
+        <w:t>-sensitive.</w:t>
+      </w:r>
+    </w:p>
+    <w:p>
+      <w:pPr>
+        <w:pStyle w:val="Norm"/>
+      </w:pPr>
+      <w:r>
+        <w:rPr>
+          <w:noProof/>
+        </w:rPr>
+        <w:drawing>
+          <wp:inline distT="0" distB="0" distL="0" distR="0" wp14:anchorId="2D8E5B72" wp14:editId="26DE1263">
+            <wp:extent cx="3390900" cy="3638550"/>
+            <wp:effectExtent l="0" t="0" r="0" b="0"/>
+            <wp:docPr id="3" name="Grafik 3"/>
+            <wp:cNvGraphicFramePr>
+              <a:graphicFrameLocks xmlns:a="http://schemas.openxmlformats.org/drawingml/2006/main" noChangeAspect="1"/>
+            </wp:cNvGraphicFramePr>
+            <a:graphic xmlns:a="http://schemas.openxmlformats.org/drawingml/2006/main">
+              <a:graphicData uri="http://schemas.openxmlformats.org/drawingml/2006/picture">
+                <pic:pic xmlns:pic="http://schemas.openxmlformats.org/drawingml/2006/picture">
+                  <pic:nvPicPr>
+                    <pic:cNvPr id="1" name=""/>
+                    <pic:cNvPicPr/>
+                  </pic:nvPicPr>
+                  <pic:blipFill>
+                    <a:blip r:embed="rId9"/>
+                    <a:stretch>
+                      <a:fillRect/>
+                    </a:stretch>
+                  </pic:blipFill>
+                  <pic:spPr>
+                    <a:xfrm>
+                      <a:off x="0" y="0"/>
+                      <a:ext cx="3390900" cy="3638550"/>
+                    </a:xfrm>
+                    <a:prstGeom prst="rect">
+                      <a:avLst/>
+                    </a:prstGeom>
+                  </pic:spPr>
+                </pic:pic>
+              </a:graphicData>
+            </a:graphic>
+          </wp:inline>
+        </w:drawing>
+      </w:r>
+    </w:p>
+    <w:p>
+      <w:pPr>
+        <w:pStyle w:val="Norm"/>
+      </w:pPr>
+      <w:r>
+        <w:t>Hier wurde eine Person eingefügt. ID gibt man nicht selbst an, die wird von der Tabelle aus automatisch generiert!</w:t>
+      </w:r>
+    </w:p>
+    <w:p>
+      <w:pPr>
+        <w:pStyle w:val="Norm"/>
+      </w:pPr>
+      <w:r>
+        <w:rPr>
+          <w:noProof/>
+        </w:rPr>
+        <w:drawing>
+          <wp:inline distT="0" distB="0" distL="0" distR="0" wp14:anchorId="23CEEFD3" wp14:editId="24A71DAC">
+            <wp:extent cx="5760720" cy="525145"/>
+            <wp:effectExtent l="0" t="0" r="0" b="8255"/>
+            <wp:docPr id="4" name="Grafik 4"/>
+            <wp:cNvGraphicFramePr>
+              <a:graphicFrameLocks xmlns:a="http://schemas.openxmlformats.org/drawingml/2006/main" noChangeAspect="1"/>
+            </wp:cNvGraphicFramePr>
+            <a:graphic xmlns:a="http://schemas.openxmlformats.org/drawingml/2006/main">
+              <a:graphicData uri="http://schemas.openxmlformats.org/drawingml/2006/picture">
+                <pic:pic xmlns:pic="http://schemas.openxmlformats.org/drawingml/2006/picture">
+                  <pic:nvPicPr>
+                    <pic:cNvPr id="1" name=""/>
+                    <pic:cNvPicPr/>
+                  </pic:nvPicPr>
+                  <pic:blipFill>
+                    <a:blip r:embed="rId10"/>
+                    <a:stretch>
+                      <a:fillRect/>
+                    </a:stretch>
+                  </pic:blipFill>
+                  <pic:spPr>
+                    <a:xfrm>
+                      <a:off x="0" y="0"/>
+                      <a:ext cx="5760720" cy="525145"/>
+                    </a:xfrm>
+                    <a:prstGeom prst="rect">
+                      <a:avLst/>
+                    </a:prstGeom>
+                  </pic:spPr>
+                </pic:pic>
+              </a:graphicData>
+            </a:graphic>
+          </wp:inline>
+        </w:drawing>
+      </w:r>
+    </w:p>
+    <w:p>
+      <w:pPr>
+        <w:pStyle w:val="Norm"/>
+      </w:pPr>
+      <w:r>
+        <w:t>Der Eintrag ist nun in der Datenbank! (SELECT * FROM APPS.PERSONS)</w:t>
+      </w:r>
+    </w:p>
+    <w:p>
+      <w:pPr>
+        <w:pStyle w:val="Norm"/>
+      </w:pPr>
+    </w:p>
+    <w:p>
+      <w:pPr>
+        <w:pStyle w:val="Norm"/>
+      </w:pPr>
+      <w:r>
+        <w:rPr>
+          <w:noProof/>
+        </w:rPr>
+        <w:drawing>
+          <wp:inline distT="0" distB="0" distL="0" distR="0" wp14:anchorId="76869413" wp14:editId="73EF6087">
+            <wp:extent cx="5760720" cy="1012190"/>
+            <wp:effectExtent l="0" t="0" r="0" b="0"/>
+            <wp:docPr id="5" name="Grafik 5"/>
+            <wp:cNvGraphicFramePr>
+              <a:graphicFrameLocks xmlns:a="http://schemas.openxmlformats.org/drawingml/2006/main" noChangeAspect="1"/>
+            </wp:cNvGraphicFramePr>
+            <a:graphic xmlns:a="http://schemas.openxmlformats.org/drawingml/2006/main">
+              <a:graphicData uri="http://schemas.openxmlformats.org/drawingml/2006/picture">
+                <pic:pic xmlns:pic="http://schemas.openxmlformats.org/drawingml/2006/picture">
+                  <pic:nvPicPr>
+                    <pic:cNvPr id="1" name=""/>
+                    <pic:cNvPicPr/>
+                  </pic:nvPicPr>
+                  <pic:blipFill>
+                    <a:blip r:embed="rId11"/>
+                    <a:stretch>
+                      <a:fillRect/>
+                    </a:stretch>
+                  </pic:blipFill>
+                  <pic:spPr>
+                    <a:xfrm>
+                      <a:off x="0" y="0"/>
+                      <a:ext cx="5760720" cy="1012190"/>
+                    </a:xfrm>
+                    <a:prstGeom prst="rect">
+                      <a:avLst/>
+                    </a:prstGeom>
+                  </pic:spPr>
+                </pic:pic>
+              </a:graphicData>
+            </a:graphic>
+          </wp:inline>
+        </w:drawing>
+      </w:r>
+    </w:p>
+    <w:p>
+      <w:pPr>
+        <w:pStyle w:val="Norm"/>
+      </w:pPr>
+      <w:r>
+        <w:t>In der Datenbank sind nun all diese Personen.</w:t>
+      </w:r>
+    </w:p>
+    <w:p>
+      <w:pPr>
+        <w:pStyle w:val="Norm"/>
+      </w:pPr>
+      <w:r>
+        <w:t xml:space="preserve">Nun wird mit </w:t>
+      </w:r>
+      <w:proofErr w:type="spellStart"/>
+      <w:r>
+        <w:t>ShowOne</w:t>
+      </w:r>
+      <w:proofErr w:type="spellEnd"/>
+      <w:r>
+        <w:t xml:space="preserve"> eine Person angezeigt.</w:t>
+      </w:r>
+    </w:p>
+    <w:p>
+      <w:pPr>
+        <w:pStyle w:val="Norm"/>
+      </w:pPr>
+      <w:r>
+        <w:rPr>
+          <w:noProof/>
+        </w:rPr>
+        <w:drawing>
+          <wp:inline distT="0" distB="0" distL="0" distR="0" wp14:anchorId="4CD521D3" wp14:editId="44EDB111">
+            <wp:extent cx="5610225" cy="2581275"/>
+            <wp:effectExtent l="0" t="0" r="9525" b="9525"/>
+            <wp:docPr id="6" name="Grafik 6"/>
+            <wp:cNvGraphicFramePr>
+              <a:graphicFrameLocks xmlns:a="http://schemas.openxmlformats.org/drawingml/2006/main" noChangeAspect="1"/>
+            </wp:cNvGraphicFramePr>
+            <a:graphic xmlns:a="http://schemas.openxmlformats.org/drawingml/2006/main">
+              <a:graphicData uri="http://schemas.openxmlformats.org/drawingml/2006/picture">
+                <pic:pic xmlns:pic="http://schemas.openxmlformats.org/drawingml/2006/picture">
+                  <pic:nvPicPr>
+                    <pic:cNvPr id="1" name=""/>
+                    <pic:cNvPicPr/>
+                  </pic:nvPicPr>
+                  <pic:blipFill>
+                    <a:blip r:embed="rId12"/>
+                    <a:stretch>
+                      <a:fillRect/>
+                    </a:stretch>
+                  </pic:blipFill>
+                  <pic:spPr>
+                    <a:xfrm>
+                      <a:off x="0" y="0"/>
+                      <a:ext cx="5610225" cy="2581275"/>
+                    </a:xfrm>
+                    <a:prstGeom prst="rect">
+                      <a:avLst/>
+                    </a:prstGeom>
+                  </pic:spPr>
+                </pic:pic>
+              </a:graphicData>
+            </a:graphic>
+          </wp:inline>
+        </w:drawing>
+      </w:r>
+    </w:p>
+    <w:p>
+      <w:pPr>
+        <w:pStyle w:val="Norm"/>
+      </w:pPr>
+      <w:r>
+        <w:t>Hier wird erfolgreich eine Person angezeigt, die es gibt.</w:t>
+      </w:r>
+    </w:p>
+    <w:p>
+      <w:pPr>
+        <w:pStyle w:val="Norm"/>
+      </w:pPr>
+      <w:r>
+        <w:rPr>
+          <w:noProof/>
+        </w:rPr>
+        <w:drawing>
+          <wp:inline distT="0" distB="0" distL="0" distR="0" wp14:anchorId="7FF982A4" wp14:editId="721141EA">
+            <wp:extent cx="5760720" cy="1228725"/>
+            <wp:effectExtent l="0" t="0" r="0" b="9525"/>
+            <wp:docPr id="7" name="Grafik 7"/>
+            <wp:cNvGraphicFramePr>
+              <a:graphicFrameLocks xmlns:a="http://schemas.openxmlformats.org/drawingml/2006/main" noChangeAspect="1"/>
+            </wp:cNvGraphicFramePr>
+            <a:graphic xmlns:a="http://schemas.openxmlformats.org/drawingml/2006/main">
+              <a:graphicData uri="http://schemas.openxmlformats.org/drawingml/2006/picture">
+                <pic:pic xmlns:pic="http://schemas.openxmlformats.org/drawingml/2006/picture">
+                  <pic:nvPicPr>
+                    <pic:cNvPr id="1" name=""/>
+                    <pic:cNvPicPr/>
+                  </pic:nvPicPr>
+                  <pic:blipFill>
+                    <a:blip r:embed="rId13"/>
+                    <a:stretch>
+                      <a:fillRect/>
+                    </a:stretch>
+                  </pic:blipFill>
+                  <pic:spPr>
+                    <a:xfrm>
+                      <a:off x="0" y="0"/>
+                      <a:ext cx="5760720" cy="1228725"/>
+                    </a:xfrm>
+                    <a:prstGeom prst="rect">
+                      <a:avLst/>
+                    </a:prstGeom>
+                  </pic:spPr>
+                </pic:pic>
+              </a:graphicData>
+            </a:graphic>
+          </wp:inline>
+        </w:drawing>
+      </w:r>
+    </w:p>
+    <w:p>
+      <w:pPr>
+        <w:pStyle w:val="Norm"/>
+      </w:pPr>
+      <w:r>
+        <w:t>Hier wird versucht eine Person anzuzeigen, die es nicht gibt.</w:t>
+      </w:r>
+    </w:p>
+    <w:p>
+      <w:pPr>
+        <w:pStyle w:val="Norm"/>
+      </w:pPr>
+      <w:r>
+        <w:rPr>
+          <w:noProof/>
+        </w:rPr>
+        <w:lastRenderedPageBreak/>
+        <w:drawing>
+          <wp:inline distT="0" distB="0" distL="0" distR="0" wp14:anchorId="52801C47" wp14:editId="2EB41B11">
+            <wp:extent cx="4781550" cy="6705600"/>
+            <wp:effectExtent l="0" t="0" r="0" b="0"/>
+            <wp:docPr id="8" name="Grafik 8"/>
+            <wp:cNvGraphicFramePr>
+              <a:graphicFrameLocks xmlns:a="http://schemas.openxmlformats.org/drawingml/2006/main" noChangeAspect="1"/>
+            </wp:cNvGraphicFramePr>
+            <a:graphic xmlns:a="http://schemas.openxmlformats.org/drawingml/2006/main">
+              <a:graphicData uri="http://schemas.openxmlformats.org/drawingml/2006/picture">
+                <pic:pic xmlns:pic="http://schemas.openxmlformats.org/drawingml/2006/picture">
+                  <pic:nvPicPr>
+                    <pic:cNvPr id="1" name=""/>
+                    <pic:cNvPicPr/>
+                  </pic:nvPicPr>
+                  <pic:blipFill>
+                    <a:blip r:embed="rId14"/>
+                    <a:stretch>
+                      <a:fillRect/>
+                    </a:stretch>
+                  </pic:blipFill>
+                  <pic:spPr>
+                    <a:xfrm>
+                      <a:off x="0" y="0"/>
+                      <a:ext cx="4781550" cy="6705600"/>
+                    </a:xfrm>
+                    <a:prstGeom prst="rect">
+                      <a:avLst/>
+                    </a:prstGeom>
+                  </pic:spPr>
+                </pic:pic>
+              </a:graphicData>
+            </a:graphic>
+          </wp:inline>
+        </w:drawing>
+      </w:r>
+    </w:p>
+    <w:p>
+      <w:pPr>
+        <w:pStyle w:val="Norm"/>
+      </w:pPr>
+      <w:r>
+        <w:t>Hier werden alle Personen in der Datenbank angezeigt.</w:t>
+      </w:r>
+    </w:p>
+    <w:p>
+      <w:pPr>
+        <w:pStyle w:val="Norm"/>
+      </w:pPr>
+      <w:r>
+        <w:rPr>
+          <w:noProof/>
+        </w:rPr>
+        <w:drawing>
+          <wp:inline distT="0" distB="0" distL="0" distR="0" wp14:anchorId="5FB5B772" wp14:editId="74D1037A">
+            <wp:extent cx="5760720" cy="1209675"/>
+            <wp:effectExtent l="0" t="0" r="0" b="9525"/>
+            <wp:docPr id="9" name="Grafik 9"/>
+            <wp:cNvGraphicFramePr>
+              <a:graphicFrameLocks xmlns:a="http://schemas.openxmlformats.org/drawingml/2006/main" noChangeAspect="1"/>
+            </wp:cNvGraphicFramePr>
+            <a:graphic xmlns:a="http://schemas.openxmlformats.org/drawingml/2006/main">
+              <a:graphicData uri="http://schemas.openxmlformats.org/drawingml/2006/picture">
+                <pic:pic xmlns:pic="http://schemas.openxmlformats.org/drawingml/2006/picture">
+                  <pic:nvPicPr>
+                    <pic:cNvPr id="1" name=""/>
+                    <pic:cNvPicPr/>
+                  </pic:nvPicPr>
+                  <pic:blipFill>
+                    <a:blip r:embed="rId15"/>
+                    <a:stretch>
+                      <a:fillRect/>
+                    </a:stretch>
+                  </pic:blipFill>
+                  <pic:spPr>
+                    <a:xfrm>
+                      <a:off x="0" y="0"/>
+                      <a:ext cx="5760720" cy="1209675"/>
+                    </a:xfrm>
+                    <a:prstGeom prst="rect">
+                      <a:avLst/>
+                    </a:prstGeom>
+                  </pic:spPr>
+                </pic:pic>
+              </a:graphicData>
+            </a:graphic>
+          </wp:inline>
+        </w:drawing>
+      </w:r>
+    </w:p>
+    <w:p>
+      <w:pPr>
+        <w:pStyle w:val="Norm"/>
+      </w:pPr>
+      <w:r>
+        <w:t>Hier wird die Person mit der ID 203 gelöscht.</w:t>
+      </w:r>
+    </w:p>
+    <w:p>
+      <w:pPr>
+        <w:pStyle w:val="Norm"/>
+      </w:pPr>
+    </w:p>
+    <w:p>
+      <w:pPr>
+        <w:pStyle w:val="Norm"/>
+      </w:pPr>
+    </w:p>
+    <w:p>
+      <w:pPr>
+        <w:pStyle w:val="Norm"/>
+      </w:pPr>
+      <w:r>
+        <w:rPr>
+          <w:noProof/>
+        </w:rPr>
+        <w:lastRenderedPageBreak/>
+        <w:drawing>
+          <wp:inline distT="0" distB="0" distL="0" distR="0" wp14:anchorId="211A3E52" wp14:editId="3215A04F">
+            <wp:extent cx="4733925" cy="5705475"/>
+            <wp:effectExtent l="0" t="0" r="9525" b="9525"/>
+            <wp:docPr id="10" name="Grafik 10"/>
+            <wp:cNvGraphicFramePr>
+              <a:graphicFrameLocks xmlns:a="http://schemas.openxmlformats.org/drawingml/2006/main" noChangeAspect="1"/>
+            </wp:cNvGraphicFramePr>
+            <a:graphic xmlns:a="http://schemas.openxmlformats.org/drawingml/2006/main">
+              <a:graphicData uri="http://schemas.openxmlformats.org/drawingml/2006/picture">
+                <pic:pic xmlns:pic="http://schemas.openxmlformats.org/drawingml/2006/picture">
+                  <pic:nvPicPr>
+                    <pic:cNvPr id="1" name=""/>
+                    <pic:cNvPicPr/>
+                  </pic:nvPicPr>
+                  <pic:blipFill>
+                    <a:blip r:embed="rId16"/>
+                    <a:stretch>
+                      <a:fillRect/>
+                    </a:stretch>
+                  </pic:blipFill>
+                  <pic:spPr>
+                    <a:xfrm>
+                      <a:off x="0" y="0"/>
+                      <a:ext cx="4733925" cy="5705475"/>
+                    </a:xfrm>
+                    <a:prstGeom prst="rect">
+                      <a:avLst/>
+                    </a:prstGeom>
+                  </pic:spPr>
+                </pic:pic>
+              </a:graphicData>
+            </a:graphic>
+          </wp:inline>
+        </w:drawing>
+      </w:r>
+    </w:p>
+    <w:p>
+      <w:pPr>
+        <w:pStyle w:val="Norm"/>
+      </w:pPr>
+      <w:r>
+        <w:t>203 ist nicht mehr zu sehen, da diese Person gelöscht wurde!</w:t>
+      </w:r>
+    </w:p>
+    <w:p>
+      <w:pPr>
+        <w:pStyle w:val="Norm"/>
+      </w:pPr>
+      <w:r>
+        <w:rPr>
+          <w:noProof/>
+        </w:rPr>
+        <w:drawing>
+          <wp:inline distT="0" distB="0" distL="0" distR="0" wp14:anchorId="28D0164B" wp14:editId="4954B1B1">
+            <wp:extent cx="5760720" cy="1053465"/>
+            <wp:effectExtent l="0" t="0" r="0" b="0"/>
+            <wp:docPr id="11" name="Grafik 11"/>
+            <wp:cNvGraphicFramePr>
+              <a:graphicFrameLocks xmlns:a="http://schemas.openxmlformats.org/drawingml/2006/main" noChangeAspect="1"/>
+            </wp:cNvGraphicFramePr>
+            <a:graphic xmlns:a="http://schemas.openxmlformats.org/drawingml/2006/main">
+              <a:graphicData uri="http://schemas.openxmlformats.org/drawingml/2006/picture">
+                <pic:pic xmlns:pic="http://schemas.openxmlformats.org/drawingml/2006/picture">
+                  <pic:nvPicPr>
+                    <pic:cNvPr id="1" name=""/>
+                    <pic:cNvPicPr/>
+                  </pic:nvPicPr>
+                  <pic:blipFill>
+                    <a:blip r:embed="rId17"/>
+                    <a:stretch>
+                      <a:fillRect/>
+                    </a:stretch>
+                  </pic:blipFill>
+                  <pic:spPr>
+                    <a:xfrm>
+                      <a:off x="0" y="0"/>
+                      <a:ext cx="5760720" cy="1053465"/>
+                    </a:xfrm>
+                    <a:prstGeom prst="rect">
+                      <a:avLst/>
+                    </a:prstGeom>
+                  </pic:spPr>
+                </pic:pic>
+              </a:graphicData>
+            </a:graphic>
+          </wp:inline>
+        </w:drawing>
+      </w:r>
+    </w:p>
+    <w:p>
+      <w:pPr>
+        <w:pStyle w:val="Norm"/>
+      </w:pPr>
+      <w:r>
+        <w:t xml:space="preserve">Auch im </w:t>
+      </w:r>
+      <w:proofErr w:type="spellStart"/>
+      <w:r>
+        <w:t>DBeaver</w:t>
+      </w:r>
+      <w:proofErr w:type="spellEnd"/>
+      <w:r>
+        <w:t xml:space="preserve"> ist sie weg.</w:t>
+      </w:r>
+    </w:p>
+    <w:p>
+      <w:pPr>
+        <w:pStyle w:val="Norm"/>
+      </w:pPr>
+      <w:r>
+        <w:rPr>
+          <w:noProof/>
+        </w:rPr>
+        <w:drawing>
+          <wp:inline distT="0" distB="0" distL="0" distR="0" wp14:anchorId="046ADCD0" wp14:editId="60429AE8">
+            <wp:extent cx="5760720" cy="1227455"/>
+            <wp:effectExtent l="0" t="0" r="0" b="0"/>
+            <wp:docPr id="12" name="Grafik 12"/>
+            <wp:cNvGraphicFramePr>
+              <a:graphicFrameLocks xmlns:a="http://schemas.openxmlformats.org/drawingml/2006/main" noChangeAspect="1"/>
+            </wp:cNvGraphicFramePr>
+            <a:graphic xmlns:a="http://schemas.openxmlformats.org/drawingml/2006/main">
+              <a:graphicData uri="http://schemas.openxmlformats.org/drawingml/2006/picture">
+                <pic:pic xmlns:pic="http://schemas.openxmlformats.org/drawingml/2006/picture">
+                  <pic:nvPicPr>
+                    <pic:cNvPr id="1" name=""/>
+                    <pic:cNvPicPr/>
+                  </pic:nvPicPr>
+                  <pic:blipFill>
+                    <a:blip r:embed="rId18"/>
+                    <a:stretch>
+                      <a:fillRect/>
+                    </a:stretch>
+                  </pic:blipFill>
+                  <pic:spPr>
+                    <a:xfrm>
+                      <a:off x="0" y="0"/>
+                      <a:ext cx="5760720" cy="1227455"/>
+                    </a:xfrm>
+                    <a:prstGeom prst="rect">
+                      <a:avLst/>
+                    </a:prstGeom>
+                  </pic:spPr>
+                </pic:pic>
+              </a:graphicData>
+            </a:graphic>
+          </wp:inline>
+        </w:drawing>
+      </w:r>
+    </w:p>
+    <w:p>
+      <w:pPr>
+        <w:pStyle w:val="Norm"/>
+      </w:pPr>
+      <w:r>
+        <w:t>Wenn man versucht eine Person zu löschen, die es nicht gibt.</w:t>
+      </w:r>
+    </w:p>
+    <w:p>
+      <w:pPr>
+        <w:pStyle w:val="Norm"/>
+      </w:pPr>
     </w:p>
     <w:sectPr>
-      <w:headerReference w:type="default" r:id="rId7"/>
+      <w:headerReference w:type="default" r:id="rId19"/>
       <w:pgSz w:w="11906" w:h="16838"/>
       <w:pgMar w:top="1417" w:right="1417" w:bottom="1134" w:left="1417" w:header="708" w:footer="708" w:gutter="0"/>
       <w:cols w:space="708"/>
@@ -1694,8 +2401,13 @@
       <w:pStyle w:val="Kopfzeile"/>
     </w:pPr>
     <w:r>
-      <w:t>Lisa Niedermayr</w:t>
+      <w:t xml:space="preserve">Lisa </w:t>
     </w:r>
+    <w:proofErr w:type="spellStart"/>
+    <w:r>
+      <w:t>Niedermayr</w:t>
+    </w:r>
+    <w:proofErr w:type="spellEnd"/>
     <w:r>
       <w:tab/>
       <w:t>S1710458025</w:t>

</xml_diff>